<commit_message>
them tai lieu tham khao
</commit_message>
<xml_diff>
--- a/Reference/Reference.docx
+++ b/Reference/Reference.docx
@@ -1,13 +1,13 @@
 
 <file path=word/document.xml><?xml version="1.0" encoding="utf-8"?>
-<w:document xmlns:wpc="http://schemas.microsoft.com/office/word/2010/wordprocessingCanvas" xmlns:cx="http://schemas.microsoft.com/office/drawing/2014/chartex" xmlns:cx1="http://schemas.microsoft.com/office/drawing/2015/9/8/chartex" xmlns:cx2="http://schemas.microsoft.com/office/drawing/2015/10/21/chartex" xmlns:cx3="http://schemas.microsoft.com/office/drawing/2016/5/9/chartex" xmlns:cx4="http://schemas.microsoft.com/office/drawing/2016/5/10/chartex" xmlns:cx5="http://schemas.microsoft.com/office/drawing/2016/5/11/chartex" xmlns:cx6="http://schemas.microsoft.com/office/drawing/2016/5/12/chartex" xmlns:cx7="http://schemas.microsoft.com/office/drawing/2016/5/13/chartex" xmlns:cx8="http://schemas.microsoft.com/office/drawing/2016/5/14/chartex" xmlns:mc="http://schemas.openxmlformats.org/markup-compatibility/2006" xmlns:aink="http://schemas.microsoft.com/office/drawing/2016/ink" xmlns:am3d="http://schemas.microsoft.com/office/drawing/2017/model3d" xmlns:o="urn:schemas-microsoft-com:office:office" xmlns:r="http://schemas.openxmlformats.org/officeDocument/2006/relationships" xmlns:m="http://schemas.openxmlformats.org/officeDocument/2006/math" xmlns:v="urn:schemas-microsoft-com:vml" xmlns:wp14="http://schemas.microsoft.com/office/word/2010/wordprocessingDrawing" xmlns:wp="http://schemas.openxmlformats.org/drawingml/2006/wordprocessingDrawing" xmlns:w10="urn:schemas-microsoft-com:office:word" xmlns:w="http://schemas.openxmlformats.org/wordprocessingml/2006/main" xmlns:w14="http://schemas.microsoft.com/office/word/2010/wordml" xmlns:w15="http://schemas.microsoft.com/office/word/2012/wordml" xmlns:w16cid="http://schemas.microsoft.com/office/word/2016/wordml/cid" xmlns:w16se="http://schemas.microsoft.com/office/word/2015/wordml/symex" xmlns:wpg="http://schemas.microsoft.com/office/word/2010/wordprocessingGroup" xmlns:wpi="http://schemas.microsoft.com/office/word/2010/wordprocessingInk" xmlns:wne="http://schemas.microsoft.com/office/word/2006/wordml" xmlns:wps="http://schemas.microsoft.com/office/word/2010/wordprocessingShape" mc:Ignorable="w14 w15 w16se w16cid wp14">
+<w:document xmlns:wpc="http://schemas.microsoft.com/office/word/2010/wordprocessingCanvas" xmlns:cx="http://schemas.microsoft.com/office/drawing/2014/chartex" xmlns:mc="http://schemas.openxmlformats.org/markup-compatibility/2006" xmlns:o="urn:schemas-microsoft-com:office:office" xmlns:r="http://schemas.openxmlformats.org/officeDocument/2006/relationships" xmlns:m="http://schemas.openxmlformats.org/officeDocument/2006/math" xmlns:v="urn:schemas-microsoft-com:vml" xmlns:wp14="http://schemas.microsoft.com/office/word/2010/wordprocessingDrawing" xmlns:wp="http://schemas.openxmlformats.org/drawingml/2006/wordprocessingDrawing" xmlns:w10="urn:schemas-microsoft-com:office:word" xmlns:w="http://schemas.openxmlformats.org/wordprocessingml/2006/main" xmlns:w14="http://schemas.microsoft.com/office/word/2010/wordml" xmlns:w15="http://schemas.microsoft.com/office/word/2012/wordml" xmlns:w16se="http://schemas.microsoft.com/office/word/2015/wordml/symex" xmlns:wpg="http://schemas.microsoft.com/office/word/2010/wordprocessingGroup" xmlns:wpi="http://schemas.microsoft.com/office/word/2010/wordprocessingInk" xmlns:wne="http://schemas.microsoft.com/office/word/2006/wordml" xmlns:wps="http://schemas.microsoft.com/office/word/2010/wordprocessingShape" mc:Ignorable="w14 w15 w16se wp14">
   <w:body>
     <w:p>
       <w:pPr>
         <w:pStyle w:val="ListParagraph"/>
         <w:numPr>
           <w:ilvl w:val="0"/>
-          <w:numId w:val="1"/>
+          <w:numId w:val="2"/>
         </w:numPr>
         <w:rPr>
           <w:b/>
@@ -52,17 +52,90 @@
           <w:t>https://en.wikipedia.org/wiki/Gaussian_elimination</w:t>
         </w:r>
       </w:hyperlink>
-      <w:bookmarkStart w:id="0" w:name="_GoBack"/>
-      <w:bookmarkEnd w:id="0"/>
     </w:p>
     <w:p>
       <w:pPr>
         <w:pStyle w:val="ListParagraph"/>
         <w:numPr>
           <w:ilvl w:val="0"/>
-          <w:numId w:val="1"/>
+          <w:numId w:val="2"/>
         </w:numPr>
-      </w:pPr>
+        <w:spacing w:after="0"/>
+        <w:rPr>
+          <w:b/>
+        </w:rPr>
+      </w:pPr>
+      <w:r>
+        <w:rPr>
+          <w:b/>
+        </w:rPr>
+        <w:t>Quine–McCluskey algorithm:</w:t>
+      </w:r>
+      <w:r>
+        <w:rPr>
+          <w:b/>
+        </w:rPr>
+        <w:t xml:space="preserve"> </w:t>
+      </w:r>
+      <w:r>
+        <w:t>(tìm công thức tối thiểu hàm bool)</w:t>
+      </w:r>
+    </w:p>
+    <w:p>
+      <w:pPr>
+        <w:ind w:left="720"/>
+      </w:pPr>
+      <w:hyperlink r:id="rId6" w:history="1">
+        <w:r>
+          <w:rPr>
+            <w:rStyle w:val="Hyperlink"/>
+          </w:rPr>
+          <w:t>https://en.wikipedia.org/wiki/Quine%E2%80%93McCluskey_algorithm</w:t>
+        </w:r>
+      </w:hyperlink>
+    </w:p>
+    <w:p>
+      <w:pPr>
+        <w:pStyle w:val="ListParagraph"/>
+        <w:numPr>
+          <w:ilvl w:val="0"/>
+          <w:numId w:val="2"/>
+        </w:numPr>
+        <w:spacing w:after="0"/>
+        <w:rPr>
+          <w:b/>
+        </w:rPr>
+      </w:pPr>
+      <w:r>
+        <w:rPr>
+          <w:b/>
+        </w:rPr>
+        <w:t>Petrick's method:</w:t>
+      </w:r>
+      <w:r>
+        <w:rPr>
+          <w:b/>
+        </w:rPr>
+        <w:t xml:space="preserve"> </w:t>
+      </w:r>
+      <w:bookmarkStart w:id="0" w:name="_GoBack"/>
+      <w:bookmarkEnd w:id="0"/>
+      <w:r>
+        <w:t>(tìm những tổ hợp biểu thức bool ngắn gọn nhất)</w:t>
+      </w:r>
+    </w:p>
+    <w:p>
+      <w:pPr>
+        <w:ind w:left="720"/>
+      </w:pPr>
+      <w:hyperlink r:id="rId7" w:history="1">
+        <w:r>
+          <w:rPr>
+            <w:rStyle w:val="Hyperlink"/>
+          </w:rPr>
+          <w:t>https://en.wikipedia.org/wiki/Petrick%27s_method</w:t>
+        </w:r>
+      </w:hyperlink>
     </w:p>
     <w:sectPr>
       <w:pgSz w:w="12240" w:h="15840"/>
@@ -75,8 +148,97 @@
 </file>
 
 <file path=word/numbering.xml><?xml version="1.0" encoding="utf-8"?>
-<w:numbering xmlns:wpc="http://schemas.microsoft.com/office/word/2010/wordprocessingCanvas" xmlns:cx="http://schemas.microsoft.com/office/drawing/2014/chartex" xmlns:cx1="http://schemas.microsoft.com/office/drawing/2015/9/8/chartex" xmlns:cx2="http://schemas.microsoft.com/office/drawing/2015/10/21/chartex" xmlns:cx3="http://schemas.microsoft.com/office/drawing/2016/5/9/chartex" xmlns:cx4="http://schemas.microsoft.com/office/drawing/2016/5/10/chartex" xmlns:cx5="http://schemas.microsoft.com/office/drawing/2016/5/11/chartex" xmlns:cx6="http://schemas.microsoft.com/office/drawing/2016/5/12/chartex" xmlns:cx7="http://schemas.microsoft.com/office/drawing/2016/5/13/chartex" xmlns:cx8="http://schemas.microsoft.com/office/drawing/2016/5/14/chartex" xmlns:mc="http://schemas.openxmlformats.org/markup-compatibility/2006" xmlns:aink="http://schemas.microsoft.com/office/drawing/2016/ink" xmlns:am3d="http://schemas.microsoft.com/office/drawing/2017/model3d" xmlns:o="urn:schemas-microsoft-com:office:office" xmlns:r="http://schemas.openxmlformats.org/officeDocument/2006/relationships" xmlns:m="http://schemas.openxmlformats.org/officeDocument/2006/math" xmlns:v="urn:schemas-microsoft-com:vml" xmlns:wp14="http://schemas.microsoft.com/office/word/2010/wordprocessingDrawing" xmlns:wp="http://schemas.openxmlformats.org/drawingml/2006/wordprocessingDrawing" xmlns:w10="urn:schemas-microsoft-com:office:word" xmlns:w="http://schemas.openxmlformats.org/wordprocessingml/2006/main" xmlns:w14="http://schemas.microsoft.com/office/word/2010/wordml" xmlns:w15="http://schemas.microsoft.com/office/word/2012/wordml" xmlns:w16cid="http://schemas.microsoft.com/office/word/2016/wordml/cid" xmlns:w16se="http://schemas.microsoft.com/office/word/2015/wordml/symex" xmlns:wpg="http://schemas.microsoft.com/office/word/2010/wordprocessingGroup" xmlns:wpi="http://schemas.microsoft.com/office/word/2010/wordprocessingInk" xmlns:wne="http://schemas.microsoft.com/office/word/2006/wordml" xmlns:wps="http://schemas.microsoft.com/office/word/2010/wordprocessingShape" mc:Ignorable="w14 w15 w16se w16cid wp14">
+<w:numbering xmlns:wpc="http://schemas.microsoft.com/office/word/2010/wordprocessingCanvas" xmlns:cx="http://schemas.microsoft.com/office/drawing/2014/chartex" xmlns:mc="http://schemas.openxmlformats.org/markup-compatibility/2006" xmlns:o="urn:schemas-microsoft-com:office:office" xmlns:r="http://schemas.openxmlformats.org/officeDocument/2006/relationships" xmlns:m="http://schemas.openxmlformats.org/officeDocument/2006/math" xmlns:v="urn:schemas-microsoft-com:vml" xmlns:wp14="http://schemas.microsoft.com/office/word/2010/wordprocessingDrawing" xmlns:wp="http://schemas.openxmlformats.org/drawingml/2006/wordprocessingDrawing" xmlns:w10="urn:schemas-microsoft-com:office:word" xmlns:w="http://schemas.openxmlformats.org/wordprocessingml/2006/main" xmlns:w14="http://schemas.microsoft.com/office/word/2010/wordml" xmlns:w15="http://schemas.microsoft.com/office/word/2012/wordml" xmlns:w16se="http://schemas.microsoft.com/office/word/2015/wordml/symex" xmlns:wpg="http://schemas.microsoft.com/office/word/2010/wordprocessingGroup" xmlns:wpi="http://schemas.microsoft.com/office/word/2010/wordprocessingInk" xmlns:wne="http://schemas.microsoft.com/office/word/2006/wordml" xmlns:wps="http://schemas.microsoft.com/office/word/2010/wordprocessingShape" mc:Ignorable="w14 w15 w16se wp14">
   <w:abstractNum w:abstractNumId="0" w15:restartNumberingAfterBreak="0">
+    <w:nsid w:val="1D7E2977"/>
+    <w:multiLevelType w:val="hybridMultilevel"/>
+    <w:tmpl w:val="FD60D23E"/>
+    <w:lvl w:ilvl="0" w:tplc="C7603560">
+      <w:start w:val="1"/>
+      <w:numFmt w:val="decimal"/>
+      <w:lvlText w:val="%1."/>
+      <w:lvlJc w:val="left"/>
+      <w:pPr>
+        <w:ind w:left="1080" w:hanging="360"/>
+      </w:pPr>
+      <w:rPr>
+        <w:rFonts w:hint="default"/>
+      </w:rPr>
+    </w:lvl>
+    <w:lvl w:ilvl="1" w:tplc="04090019" w:tentative="1">
+      <w:start w:val="1"/>
+      <w:numFmt w:val="lowerLetter"/>
+      <w:lvlText w:val="%2."/>
+      <w:lvlJc w:val="left"/>
+      <w:pPr>
+        <w:ind w:left="1800" w:hanging="360"/>
+      </w:pPr>
+    </w:lvl>
+    <w:lvl w:ilvl="2" w:tplc="0409001B" w:tentative="1">
+      <w:start w:val="1"/>
+      <w:numFmt w:val="lowerRoman"/>
+      <w:lvlText w:val="%3."/>
+      <w:lvlJc w:val="right"/>
+      <w:pPr>
+        <w:ind w:left="2520" w:hanging="180"/>
+      </w:pPr>
+    </w:lvl>
+    <w:lvl w:ilvl="3" w:tplc="0409000F" w:tentative="1">
+      <w:start w:val="1"/>
+      <w:numFmt w:val="decimal"/>
+      <w:lvlText w:val="%4."/>
+      <w:lvlJc w:val="left"/>
+      <w:pPr>
+        <w:ind w:left="3240" w:hanging="360"/>
+      </w:pPr>
+    </w:lvl>
+    <w:lvl w:ilvl="4" w:tplc="04090019" w:tentative="1">
+      <w:start w:val="1"/>
+      <w:numFmt w:val="lowerLetter"/>
+      <w:lvlText w:val="%5."/>
+      <w:lvlJc w:val="left"/>
+      <w:pPr>
+        <w:ind w:left="3960" w:hanging="360"/>
+      </w:pPr>
+    </w:lvl>
+    <w:lvl w:ilvl="5" w:tplc="0409001B" w:tentative="1">
+      <w:start w:val="1"/>
+      <w:numFmt w:val="lowerRoman"/>
+      <w:lvlText w:val="%6."/>
+      <w:lvlJc w:val="right"/>
+      <w:pPr>
+        <w:ind w:left="4680" w:hanging="180"/>
+      </w:pPr>
+    </w:lvl>
+    <w:lvl w:ilvl="6" w:tplc="0409000F" w:tentative="1">
+      <w:start w:val="1"/>
+      <w:numFmt w:val="decimal"/>
+      <w:lvlText w:val="%7."/>
+      <w:lvlJc w:val="left"/>
+      <w:pPr>
+        <w:ind w:left="5400" w:hanging="360"/>
+      </w:pPr>
+    </w:lvl>
+    <w:lvl w:ilvl="7" w:tplc="04090019" w:tentative="1">
+      <w:start w:val="1"/>
+      <w:numFmt w:val="lowerLetter"/>
+      <w:lvlText w:val="%8."/>
+      <w:lvlJc w:val="left"/>
+      <w:pPr>
+        <w:ind w:left="6120" w:hanging="360"/>
+      </w:pPr>
+    </w:lvl>
+    <w:lvl w:ilvl="8" w:tplc="0409001B" w:tentative="1">
+      <w:start w:val="1"/>
+      <w:numFmt w:val="lowerRoman"/>
+      <w:lvlText w:val="%9."/>
+      <w:lvlJc w:val="right"/>
+      <w:pPr>
+        <w:ind w:left="6840" w:hanging="180"/>
+      </w:pPr>
+    </w:lvl>
+  </w:abstractNum>
+  <w:abstractNum w:abstractNumId="1" w15:restartNumberingAfterBreak="0">
     <w:nsid w:val="4D696DB0"/>
     <w:multiLevelType w:val="hybridMultilevel"/>
     <w:tmpl w:val="298653DA"/>
@@ -166,13 +328,16 @@
     </w:lvl>
   </w:abstractNum>
   <w:num w:numId="1">
+    <w:abstractNumId w:val="1"/>
+  </w:num>
+  <w:num w:numId="2">
     <w:abstractNumId w:val="0"/>
   </w:num>
 </w:numbering>
 </file>
 
 <file path=word/styles.xml><?xml version="1.0" encoding="utf-8"?>
-<w:styles xmlns:mc="http://schemas.openxmlformats.org/markup-compatibility/2006" xmlns:r="http://schemas.openxmlformats.org/officeDocument/2006/relationships" xmlns:w="http://schemas.openxmlformats.org/wordprocessingml/2006/main" xmlns:w14="http://schemas.microsoft.com/office/word/2010/wordml" xmlns:w15="http://schemas.microsoft.com/office/word/2012/wordml" xmlns:w16cid="http://schemas.microsoft.com/office/word/2016/wordml/cid" xmlns:w16se="http://schemas.microsoft.com/office/word/2015/wordml/symex" mc:Ignorable="w14 w15 w16se w16cid">
+<w:styles xmlns:mc="http://schemas.openxmlformats.org/markup-compatibility/2006" xmlns:r="http://schemas.openxmlformats.org/officeDocument/2006/relationships" xmlns:w="http://schemas.openxmlformats.org/wordprocessingml/2006/main" xmlns:w14="http://schemas.microsoft.com/office/word/2010/wordml" xmlns:w15="http://schemas.microsoft.com/office/word/2012/wordml" xmlns:w16se="http://schemas.microsoft.com/office/word/2015/wordml/symex" mc:Ignorable="w14 w15 w16se">
   <w:docDefaults>
     <w:rPrDefault>
       <w:rPr>
@@ -188,7 +353,7 @@
       </w:pPr>
     </w:pPrDefault>
   </w:docDefaults>
-  <w:latentStyles w:defLockedState="0" w:defUIPriority="99" w:defSemiHidden="0" w:defUnhideWhenUsed="0" w:defQFormat="0" w:count="377">
+  <w:latentStyles w:defLockedState="0" w:defUIPriority="99" w:defSemiHidden="0" w:defUnhideWhenUsed="0" w:defQFormat="0" w:count="371">
     <w:lsdException w:name="Normal" w:uiPriority="0" w:qFormat="1"/>
     <w:lsdException w:name="heading 1" w:uiPriority="9" w:qFormat="1"/>
     <w:lsdException w:name="heading 2" w:semiHidden="1" w:uiPriority="9" w:unhideWhenUsed="1" w:qFormat="1"/>
@@ -560,12 +725,6 @@
     <w:lsdException w:name="List Table 5 Dark Accent 6" w:uiPriority="50"/>
     <w:lsdException w:name="List Table 6 Colorful Accent 6" w:uiPriority="51"/>
     <w:lsdException w:name="List Table 7 Colorful Accent 6" w:uiPriority="52"/>
-    <w:lsdException w:name="Mention" w:semiHidden="1" w:unhideWhenUsed="1"/>
-    <w:lsdException w:name="Smart Hyperlink" w:semiHidden="1" w:unhideWhenUsed="1"/>
-    <w:lsdException w:name="Hashtag" w:semiHidden="1" w:unhideWhenUsed="1"/>
-    <w:lsdException w:name="Unresolved Mention" w:semiHidden="1" w:unhideWhenUsed="1"/>
-    <w:lsdException w:name="Smart Link" w:semiHidden="1" w:unhideWhenUsed="1"/>
-    <w:lsdException w:name="Smart Link Error" w:semiHidden="1" w:unhideWhenUsed="1"/>
   </w:latentStyles>
   <w:style w:type="paragraph" w:default="1" w:styleId="Normal">
     <w:name w:val="Normal"/>
@@ -574,6 +733,7 @@
   <w:style w:type="character" w:default="1" w:styleId="DefaultParagraphFont">
     <w:name w:val="Default Paragraph Font"/>
     <w:uiPriority w:val="1"/>
+    <w:semiHidden/>
     <w:unhideWhenUsed/>
   </w:style>
   <w:style w:type="table" w:default="1" w:styleId="TableNormal">
@@ -619,7 +779,7 @@
       <w:u w:val="single"/>
     </w:rPr>
   </w:style>
-  <w:style w:type="character" w:styleId="UnresolvedMention">
+  <w:style w:type="character" w:customStyle="1" w:styleId="UnresolvedMention">
     <w:name w:val="Unresolved Mention"/>
     <w:basedOn w:val="DefaultParagraphFont"/>
     <w:uiPriority w:val="99"/>

</xml_diff>